<commit_message>
Updated meeting minutes. Updated FileListAbsolute.txt. Hope it doesn't break.
</commit_message>
<xml_diff>
--- a/Documents/CodingResponsibilities/SpringBreak_Responsibilities.docx
+++ b/Documents/CodingResponsibilities/SpringBreak_Responsibilities.docx
@@ -241,546 +241,521 @@
         </w:rPr>
         <w:t>Josh Ford</w:t>
       </w:r>
+    </w:p>
+    <w:p>
+      <w:pPr>
+        <w:pStyle w:val="ListParagraph"/>
+        <w:numPr>
+          <w:ilvl w:val="1"/>
+          <w:numId w:val="1"/>
+        </w:numPr>
+        <w:spacing w:line="276" w:lineRule="auto"/>
+        <w:rPr>
+          <w:rFonts w:ascii="Times New Roman" w:hAnsi="Times New Roman" w:cs="Times New Roman"/>
+          <w:sz w:val="24"/>
+          <w:szCs w:val="24"/>
+        </w:rPr>
+      </w:pPr>
+      <w:r>
+        <w:rPr>
+          <w:rFonts w:ascii="Times New Roman" w:hAnsi="Times New Roman" w:cs="Times New Roman"/>
+          <w:sz w:val="24"/>
+          <w:szCs w:val="24"/>
+        </w:rPr>
+        <w:t>File Input</w:t>
+      </w:r>
+    </w:p>
+    <w:p>
+      <w:pPr>
+        <w:pStyle w:val="ListParagraph"/>
+        <w:numPr>
+          <w:ilvl w:val="2"/>
+          <w:numId w:val="1"/>
+        </w:numPr>
+        <w:spacing w:line="276" w:lineRule="auto"/>
+        <w:rPr>
+          <w:rFonts w:ascii="Times New Roman" w:hAnsi="Times New Roman" w:cs="Times New Roman"/>
+          <w:sz w:val="24"/>
+          <w:szCs w:val="24"/>
+        </w:rPr>
+      </w:pPr>
+      <w:r>
+        <w:rPr>
+          <w:rFonts w:ascii="Times New Roman" w:hAnsi="Times New Roman" w:cs="Times New Roman"/>
+          <w:sz w:val="24"/>
+          <w:szCs w:val="24"/>
+        </w:rPr>
+        <w:t>First file read</w:t>
+      </w:r>
+    </w:p>
+    <w:p>
+      <w:pPr>
+        <w:pStyle w:val="ListParagraph"/>
+        <w:spacing w:line="276" w:lineRule="auto"/>
+        <w:ind w:left="2520"/>
+        <w:rPr>
+          <w:rFonts w:ascii="Times New Roman" w:hAnsi="Times New Roman" w:cs="Times New Roman"/>
+          <w:sz w:val="24"/>
+          <w:szCs w:val="24"/>
+        </w:rPr>
+      </w:pPr>
+    </w:p>
+    <w:p>
+      <w:pPr>
+        <w:pStyle w:val="ListParagraph"/>
+        <w:numPr>
+          <w:ilvl w:val="0"/>
+          <w:numId w:val="1"/>
+        </w:numPr>
+        <w:spacing w:line="276" w:lineRule="auto"/>
+        <w:rPr>
+          <w:rFonts w:ascii="Times New Roman" w:hAnsi="Times New Roman" w:cs="Times New Roman"/>
+          <w:sz w:val="24"/>
+          <w:szCs w:val="24"/>
+        </w:rPr>
+      </w:pPr>
+      <w:r>
+        <w:rPr>
+          <w:rFonts w:ascii="Times New Roman" w:hAnsi="Times New Roman" w:cs="Times New Roman"/>
+          <w:sz w:val="24"/>
+          <w:szCs w:val="24"/>
+        </w:rPr>
+        <w:t>Riley Smith</w:t>
+      </w:r>
+    </w:p>
+    <w:p>
+      <w:pPr>
+        <w:pStyle w:val="ListParagraph"/>
+        <w:numPr>
+          <w:ilvl w:val="1"/>
+          <w:numId w:val="1"/>
+        </w:numPr>
+        <w:spacing w:line="276" w:lineRule="auto"/>
+        <w:rPr>
+          <w:rFonts w:ascii="Times New Roman" w:hAnsi="Times New Roman" w:cs="Times New Roman"/>
+          <w:sz w:val="24"/>
+          <w:szCs w:val="24"/>
+        </w:rPr>
+      </w:pPr>
+      <w:r>
+        <w:rPr>
+          <w:rFonts w:ascii="Times New Roman" w:hAnsi="Times New Roman" w:cs="Times New Roman"/>
+          <w:sz w:val="24"/>
+          <w:szCs w:val="24"/>
+        </w:rPr>
+        <w:t>GUI</w:t>
+      </w:r>
+    </w:p>
+    <w:p>
+      <w:pPr>
+        <w:pStyle w:val="ListParagraph"/>
+        <w:numPr>
+          <w:ilvl w:val="2"/>
+          <w:numId w:val="1"/>
+        </w:numPr>
+        <w:spacing w:line="276" w:lineRule="auto"/>
+        <w:rPr>
+          <w:rFonts w:ascii="Times New Roman" w:hAnsi="Times New Roman" w:cs="Times New Roman"/>
+          <w:sz w:val="24"/>
+          <w:szCs w:val="24"/>
+        </w:rPr>
+      </w:pPr>
+      <w:r>
+        <w:rPr>
+          <w:rFonts w:ascii="Times New Roman" w:hAnsi="Times New Roman" w:cs="Times New Roman"/>
+          <w:sz w:val="24"/>
+          <w:szCs w:val="24"/>
+        </w:rPr>
+        <w:t>Main interface</w:t>
+      </w:r>
+    </w:p>
+    <w:p>
+      <w:pPr>
+        <w:pStyle w:val="ListParagraph"/>
+        <w:numPr>
+          <w:ilvl w:val="2"/>
+          <w:numId w:val="1"/>
+        </w:numPr>
+        <w:spacing w:line="276" w:lineRule="auto"/>
+        <w:rPr>
+          <w:rFonts w:ascii="Times New Roman" w:hAnsi="Times New Roman" w:cs="Times New Roman"/>
+          <w:sz w:val="24"/>
+          <w:szCs w:val="24"/>
+        </w:rPr>
+      </w:pPr>
+      <w:r>
+        <w:rPr>
+          <w:rFonts w:ascii="Times New Roman" w:hAnsi="Times New Roman" w:cs="Times New Roman"/>
+          <w:sz w:val="24"/>
+          <w:szCs w:val="24"/>
+        </w:rPr>
+        <w:t>Dialogs</w:t>
+      </w:r>
+    </w:p>
+    <w:p>
+      <w:pPr>
+        <w:pStyle w:val="ListParagraph"/>
+        <w:numPr>
+          <w:ilvl w:val="3"/>
+          <w:numId w:val="1"/>
+        </w:numPr>
+        <w:spacing w:line="276" w:lineRule="auto"/>
+        <w:rPr>
+          <w:rFonts w:ascii="Times New Roman" w:hAnsi="Times New Roman" w:cs="Times New Roman"/>
+          <w:sz w:val="24"/>
+          <w:szCs w:val="24"/>
+        </w:rPr>
+      </w:pPr>
+      <w:r>
+        <w:rPr>
+          <w:rFonts w:ascii="Times New Roman" w:hAnsi="Times New Roman" w:cs="Times New Roman"/>
+          <w:sz w:val="24"/>
+          <w:szCs w:val="24"/>
+        </w:rPr>
+        <w:t>Time C</w:t>
+      </w:r>
+      <w:r>
+        <w:rPr>
+          <w:rFonts w:ascii="Times New Roman" w:hAnsi="Times New Roman" w:cs="Times New Roman"/>
+          <w:sz w:val="24"/>
+          <w:szCs w:val="24"/>
+        </w:rPr>
+        <w:t>onstraint</w:t>
+      </w:r>
+    </w:p>
+    <w:p>
+      <w:pPr>
+        <w:pStyle w:val="ListParagraph"/>
+        <w:numPr>
+          <w:ilvl w:val="3"/>
+          <w:numId w:val="1"/>
+        </w:numPr>
+        <w:spacing w:line="276" w:lineRule="auto"/>
+        <w:rPr>
+          <w:rFonts w:ascii="Times New Roman" w:hAnsi="Times New Roman" w:cs="Times New Roman"/>
+          <w:sz w:val="24"/>
+          <w:szCs w:val="24"/>
+        </w:rPr>
+      </w:pPr>
+      <w:r>
+        <w:rPr>
+          <w:rFonts w:ascii="Times New Roman" w:hAnsi="Times New Roman" w:cs="Times New Roman"/>
+          <w:sz w:val="24"/>
+          <w:szCs w:val="24"/>
+        </w:rPr>
+        <w:t>Total Enrollment File</w:t>
+      </w:r>
+    </w:p>
+    <w:p>
+      <w:pPr>
+        <w:pStyle w:val="ListParagraph"/>
+        <w:spacing w:line="276" w:lineRule="auto"/>
+        <w:ind w:left="3240"/>
+        <w:rPr>
+          <w:rFonts w:ascii="Times New Roman" w:hAnsi="Times New Roman" w:cs="Times New Roman"/>
+          <w:sz w:val="24"/>
+          <w:szCs w:val="24"/>
+        </w:rPr>
+      </w:pPr>
+    </w:p>
+    <w:p>
+      <w:pPr>
+        <w:pStyle w:val="ListParagraph"/>
+        <w:numPr>
+          <w:ilvl w:val="0"/>
+          <w:numId w:val="1"/>
+        </w:numPr>
+        <w:spacing w:line="276" w:lineRule="auto"/>
+        <w:rPr>
+          <w:rFonts w:ascii="Times New Roman" w:hAnsi="Times New Roman" w:cs="Times New Roman"/>
+          <w:sz w:val="24"/>
+          <w:szCs w:val="24"/>
+        </w:rPr>
+      </w:pPr>
+      <w:r>
+        <w:rPr>
+          <w:rFonts w:ascii="Times New Roman" w:hAnsi="Times New Roman" w:cs="Times New Roman"/>
+          <w:sz w:val="24"/>
+          <w:szCs w:val="24"/>
+        </w:rPr>
+        <w:t>Scott Smoke</w:t>
+      </w:r>
+    </w:p>
+    <w:p>
+      <w:pPr>
+        <w:pStyle w:val="ListParagraph"/>
+        <w:numPr>
+          <w:ilvl w:val="1"/>
+          <w:numId w:val="1"/>
+        </w:numPr>
+        <w:spacing w:line="276" w:lineRule="auto"/>
+        <w:rPr>
+          <w:rFonts w:ascii="Times New Roman" w:hAnsi="Times New Roman" w:cs="Times New Roman"/>
+          <w:sz w:val="24"/>
+          <w:szCs w:val="24"/>
+        </w:rPr>
+      </w:pPr>
+      <w:r>
+        <w:rPr>
+          <w:rFonts w:ascii="Times New Roman" w:hAnsi="Times New Roman" w:cs="Times New Roman"/>
+          <w:sz w:val="24"/>
+          <w:szCs w:val="24"/>
+        </w:rPr>
+        <w:t>Schedule</w:t>
+      </w:r>
+    </w:p>
+    <w:p>
+      <w:pPr>
+        <w:pStyle w:val="ListParagraph"/>
+        <w:numPr>
+          <w:ilvl w:val="1"/>
+          <w:numId w:val="1"/>
+        </w:numPr>
+        <w:spacing w:line="276" w:lineRule="auto"/>
+        <w:rPr>
+          <w:rFonts w:ascii="Times New Roman" w:hAnsi="Times New Roman" w:cs="Times New Roman"/>
+          <w:sz w:val="24"/>
+          <w:szCs w:val="24"/>
+        </w:rPr>
+      </w:pPr>
+      <w:r>
+        <w:rPr>
+          <w:rFonts w:ascii="Times New Roman" w:hAnsi="Times New Roman" w:cs="Times New Roman"/>
+          <w:sz w:val="24"/>
+          <w:szCs w:val="24"/>
+        </w:rPr>
+        <w:t>Reschedule</w:t>
+      </w:r>
+    </w:p>
+    <w:p>
+      <w:pPr>
+        <w:pStyle w:val="ListParagraph"/>
+        <w:numPr>
+          <w:ilvl w:val="1"/>
+          <w:numId w:val="1"/>
+        </w:numPr>
+        <w:spacing w:line="276" w:lineRule="auto"/>
+        <w:rPr>
+          <w:rFonts w:ascii="Times New Roman" w:hAnsi="Times New Roman" w:cs="Times New Roman"/>
+          <w:sz w:val="24"/>
+          <w:szCs w:val="24"/>
+        </w:rPr>
+      </w:pPr>
+      <w:r>
+        <w:rPr>
+          <w:rFonts w:ascii="Times New Roman" w:hAnsi="Times New Roman" w:cs="Times New Roman"/>
+          <w:sz w:val="24"/>
+          <w:szCs w:val="24"/>
+        </w:rPr>
+        <w:t>Save as</w:t>
+      </w:r>
+    </w:p>
+    <w:p>
+      <w:pPr>
+        <w:pStyle w:val="ListParagraph"/>
+        <w:numPr>
+          <w:ilvl w:val="2"/>
+          <w:numId w:val="1"/>
+        </w:numPr>
+        <w:spacing w:line="276" w:lineRule="auto"/>
+        <w:rPr>
+          <w:rFonts w:ascii="Times New Roman" w:hAnsi="Times New Roman" w:cs="Times New Roman"/>
+          <w:sz w:val="24"/>
+          <w:szCs w:val="24"/>
+        </w:rPr>
+      </w:pPr>
+      <w:r>
+        <w:rPr>
+          <w:rFonts w:ascii="Times New Roman" w:hAnsi="Times New Roman" w:cs="Times New Roman"/>
+          <w:sz w:val="24"/>
+          <w:szCs w:val="24"/>
+        </w:rPr>
+        <w:t>text</w:t>
+      </w:r>
+    </w:p>
+    <w:p>
+      <w:pPr>
+        <w:pStyle w:val="ListParagraph"/>
+        <w:numPr>
+          <w:ilvl w:val="2"/>
+          <w:numId w:val="1"/>
+        </w:numPr>
+        <w:spacing w:line="276" w:lineRule="auto"/>
+        <w:rPr>
+          <w:rFonts w:ascii="Times New Roman" w:hAnsi="Times New Roman" w:cs="Times New Roman"/>
+          <w:sz w:val="24"/>
+          <w:szCs w:val="24"/>
+        </w:rPr>
+      </w:pPr>
+      <w:r>
+        <w:rPr>
+          <w:rFonts w:ascii="Times New Roman" w:hAnsi="Times New Roman" w:cs="Times New Roman"/>
+          <w:sz w:val="24"/>
+          <w:szCs w:val="24"/>
+        </w:rPr>
+        <w:t>Pdf</w:t>
+      </w:r>
+    </w:p>
+    <w:p>
+      <w:pPr>
+        <w:pStyle w:val="ListParagraph"/>
+        <w:numPr>
+          <w:ilvl w:val="2"/>
+          <w:numId w:val="1"/>
+        </w:numPr>
+        <w:spacing w:line="276" w:lineRule="auto"/>
+        <w:rPr>
+          <w:rFonts w:ascii="Times New Roman" w:hAnsi="Times New Roman" w:cs="Times New Roman"/>
+          <w:sz w:val="24"/>
+          <w:szCs w:val="24"/>
+        </w:rPr>
+      </w:pPr>
+      <w:r>
+        <w:rPr>
+          <w:rFonts w:ascii="Times New Roman" w:hAnsi="Times New Roman" w:cs="Times New Roman"/>
+          <w:sz w:val="24"/>
+          <w:szCs w:val="24"/>
+        </w:rPr>
+        <w:t>Csv</w:t>
+      </w:r>
+    </w:p>
+    <w:p>
+      <w:pPr>
+        <w:pStyle w:val="ListParagraph"/>
+        <w:spacing w:line="276" w:lineRule="auto"/>
+        <w:ind w:left="2520"/>
+        <w:rPr>
+          <w:rFonts w:ascii="Times New Roman" w:hAnsi="Times New Roman" w:cs="Times New Roman"/>
+          <w:sz w:val="24"/>
+          <w:szCs w:val="24"/>
+        </w:rPr>
+      </w:pPr>
+    </w:p>
+    <w:p>
+      <w:pPr>
+        <w:pStyle w:val="ListParagraph"/>
+        <w:numPr>
+          <w:ilvl w:val="0"/>
+          <w:numId w:val="1"/>
+        </w:numPr>
+        <w:spacing w:line="276" w:lineRule="auto"/>
+        <w:rPr>
+          <w:rFonts w:ascii="Times New Roman" w:hAnsi="Times New Roman" w:cs="Times New Roman"/>
+          <w:sz w:val="24"/>
+          <w:szCs w:val="24"/>
+        </w:rPr>
+      </w:pPr>
+      <w:r>
+        <w:rPr>
+          <w:rFonts w:ascii="Times New Roman" w:hAnsi="Times New Roman" w:cs="Times New Roman"/>
+          <w:sz w:val="24"/>
+          <w:szCs w:val="24"/>
+        </w:rPr>
+        <w:t>Secretary – Jeffrey Allen</w:t>
+      </w:r>
+    </w:p>
+    <w:p>
+      <w:pPr>
+        <w:pStyle w:val="ListParagraph"/>
+        <w:numPr>
+          <w:ilvl w:val="1"/>
+          <w:numId w:val="1"/>
+        </w:numPr>
+        <w:spacing w:line="276" w:lineRule="auto"/>
+        <w:rPr>
+          <w:rFonts w:ascii="Times New Roman" w:hAnsi="Times New Roman" w:cs="Times New Roman"/>
+          <w:sz w:val="24"/>
+          <w:szCs w:val="24"/>
+        </w:rPr>
+      </w:pPr>
+      <w:r>
+        <w:rPr>
+          <w:rFonts w:ascii="Times New Roman" w:hAnsi="Times New Roman" w:cs="Times New Roman"/>
+          <w:sz w:val="24"/>
+          <w:szCs w:val="24"/>
+        </w:rPr>
+        <w:t>Prepare all required documentation</w:t>
+      </w:r>
+      <w:r>
+        <w:rPr>
+          <w:rFonts w:ascii="Times New Roman" w:hAnsi="Times New Roman" w:cs="Times New Roman"/>
+          <w:sz w:val="24"/>
+          <w:szCs w:val="24"/>
+        </w:rPr>
+        <w:t xml:space="preserve"> </w:t>
+      </w:r>
+      <w:r>
+        <w:rPr>
+          <w:rFonts w:ascii="Times New Roman" w:hAnsi="Times New Roman" w:cs="Times New Roman"/>
+          <w:sz w:val="24"/>
+          <w:szCs w:val="24"/>
+        </w:rPr>
+        <w:t xml:space="preserve">in </w:t>
+      </w:r>
+      <w:r>
+        <w:rPr>
+          <w:rFonts w:ascii="Times New Roman" w:hAnsi="Times New Roman" w:cs="Times New Roman"/>
+          <w:sz w:val="24"/>
+          <w:szCs w:val="24"/>
+        </w:rPr>
+        <w:t xml:space="preserve">a </w:t>
+      </w:r>
+      <w:r>
+        <w:rPr>
+          <w:rFonts w:ascii="Times New Roman" w:hAnsi="Times New Roman" w:cs="Times New Roman"/>
+          <w:sz w:val="24"/>
+          <w:szCs w:val="24"/>
+        </w:rPr>
+        <w:t>professional manner and upload to Github</w:t>
+      </w:r>
+    </w:p>
+    <w:p>
+      <w:pPr>
+        <w:pStyle w:val="ListParagraph"/>
+        <w:numPr>
+          <w:ilvl w:val="1"/>
+          <w:numId w:val="1"/>
+        </w:numPr>
+        <w:spacing w:line="276" w:lineRule="auto"/>
+        <w:rPr>
+          <w:rFonts w:ascii="Times New Roman" w:hAnsi="Times New Roman" w:cs="Times New Roman"/>
+          <w:sz w:val="24"/>
+          <w:szCs w:val="24"/>
+        </w:rPr>
+      </w:pPr>
+      <w:r>
+        <w:rPr>
+          <w:rFonts w:ascii="Times New Roman" w:hAnsi="Times New Roman" w:cs="Times New Roman"/>
+          <w:sz w:val="24"/>
+          <w:szCs w:val="24"/>
+        </w:rPr>
+        <w:t>Develop algorithm that orders class times in Total Enrollments File by total enrollments in descending order</w:t>
+      </w:r>
+    </w:p>
+    <w:p>
+      <w:pPr>
+        <w:pStyle w:val="ListParagraph"/>
+        <w:numPr>
+          <w:ilvl w:val="1"/>
+          <w:numId w:val="1"/>
+        </w:numPr>
+        <w:spacing w:line="276" w:lineRule="auto"/>
+        <w:rPr>
+          <w:rFonts w:ascii="Times New Roman" w:hAnsi="Times New Roman" w:cs="Times New Roman"/>
+          <w:sz w:val="24"/>
+          <w:szCs w:val="24"/>
+        </w:rPr>
+      </w:pPr>
+      <w:r>
+        <w:rPr>
+          <w:rFonts w:ascii="Times New Roman" w:hAnsi="Times New Roman" w:cs="Times New Roman"/>
+          <w:sz w:val="24"/>
+          <w:szCs w:val="24"/>
+        </w:rPr>
+        <w:t>Start user manual</w:t>
+      </w:r>
       <w:bookmarkStart w:id="0" w:name="_GoBack"/>
       <w:bookmarkEnd w:id="0"/>
-    </w:p>
-    <w:p>
-      <w:pPr>
-        <w:pStyle w:val="ListParagraph"/>
-        <w:numPr>
-          <w:ilvl w:val="1"/>
-          <w:numId w:val="1"/>
-        </w:numPr>
-        <w:spacing w:line="276" w:lineRule="auto"/>
-        <w:rPr>
-          <w:rFonts w:ascii="Times New Roman" w:hAnsi="Times New Roman" w:cs="Times New Roman"/>
-          <w:sz w:val="24"/>
-          <w:szCs w:val="24"/>
-        </w:rPr>
-      </w:pPr>
-      <w:r>
-        <w:rPr>
-          <w:rFonts w:ascii="Times New Roman" w:hAnsi="Times New Roman" w:cs="Times New Roman"/>
-          <w:sz w:val="24"/>
-          <w:szCs w:val="24"/>
-        </w:rPr>
-        <w:t>File Input</w:t>
-      </w:r>
-    </w:p>
-    <w:p>
-      <w:pPr>
-        <w:pStyle w:val="ListParagraph"/>
-        <w:numPr>
-          <w:ilvl w:val="2"/>
-          <w:numId w:val="1"/>
-        </w:numPr>
-        <w:spacing w:line="276" w:lineRule="auto"/>
-        <w:rPr>
-          <w:rFonts w:ascii="Times New Roman" w:hAnsi="Times New Roman" w:cs="Times New Roman"/>
-          <w:sz w:val="24"/>
-          <w:szCs w:val="24"/>
-        </w:rPr>
-      </w:pPr>
-      <w:r>
-        <w:rPr>
-          <w:rFonts w:ascii="Times New Roman" w:hAnsi="Times New Roman" w:cs="Times New Roman"/>
-          <w:sz w:val="24"/>
-          <w:szCs w:val="24"/>
-        </w:rPr>
-        <w:t>First file read</w:t>
-      </w:r>
-    </w:p>
-    <w:p>
-      <w:pPr>
-        <w:pStyle w:val="ListParagraph"/>
-        <w:spacing w:line="276" w:lineRule="auto"/>
-        <w:ind w:left="2520"/>
-        <w:rPr>
-          <w:rFonts w:ascii="Times New Roman" w:hAnsi="Times New Roman" w:cs="Times New Roman"/>
-          <w:sz w:val="24"/>
-          <w:szCs w:val="24"/>
-        </w:rPr>
-      </w:pPr>
-    </w:p>
-    <w:p>
-      <w:pPr>
-        <w:pStyle w:val="ListParagraph"/>
-        <w:numPr>
-          <w:ilvl w:val="0"/>
-          <w:numId w:val="1"/>
-        </w:numPr>
-        <w:spacing w:line="276" w:lineRule="auto"/>
-        <w:rPr>
-          <w:rFonts w:ascii="Times New Roman" w:hAnsi="Times New Roman" w:cs="Times New Roman"/>
-          <w:sz w:val="24"/>
-          <w:szCs w:val="24"/>
-        </w:rPr>
-      </w:pPr>
-      <w:r>
-        <w:rPr>
-          <w:rFonts w:ascii="Times New Roman" w:hAnsi="Times New Roman" w:cs="Times New Roman"/>
-          <w:sz w:val="24"/>
-          <w:szCs w:val="24"/>
-        </w:rPr>
-        <w:t>Riley Smith</w:t>
-      </w:r>
-    </w:p>
-    <w:p>
-      <w:pPr>
-        <w:pStyle w:val="ListParagraph"/>
-        <w:numPr>
-          <w:ilvl w:val="1"/>
-          <w:numId w:val="1"/>
-        </w:numPr>
-        <w:spacing w:line="276" w:lineRule="auto"/>
-        <w:rPr>
-          <w:rFonts w:ascii="Times New Roman" w:hAnsi="Times New Roman" w:cs="Times New Roman"/>
-          <w:sz w:val="24"/>
-          <w:szCs w:val="24"/>
-        </w:rPr>
-      </w:pPr>
-      <w:r>
-        <w:rPr>
-          <w:rFonts w:ascii="Times New Roman" w:hAnsi="Times New Roman" w:cs="Times New Roman"/>
-          <w:sz w:val="24"/>
-          <w:szCs w:val="24"/>
-        </w:rPr>
-        <w:t>GUI</w:t>
-      </w:r>
-    </w:p>
-    <w:p>
-      <w:pPr>
-        <w:pStyle w:val="ListParagraph"/>
-        <w:numPr>
-          <w:ilvl w:val="2"/>
-          <w:numId w:val="1"/>
-        </w:numPr>
-        <w:spacing w:line="276" w:lineRule="auto"/>
-        <w:rPr>
-          <w:rFonts w:ascii="Times New Roman" w:hAnsi="Times New Roman" w:cs="Times New Roman"/>
-          <w:sz w:val="24"/>
-          <w:szCs w:val="24"/>
-        </w:rPr>
-      </w:pPr>
-      <w:r>
-        <w:rPr>
-          <w:rFonts w:ascii="Times New Roman" w:hAnsi="Times New Roman" w:cs="Times New Roman"/>
-          <w:sz w:val="24"/>
-          <w:szCs w:val="24"/>
-        </w:rPr>
-        <w:t>Main interface</w:t>
-      </w:r>
-    </w:p>
-    <w:p>
-      <w:pPr>
-        <w:pStyle w:val="ListParagraph"/>
-        <w:numPr>
-          <w:ilvl w:val="2"/>
-          <w:numId w:val="1"/>
-        </w:numPr>
-        <w:spacing w:line="276" w:lineRule="auto"/>
-        <w:rPr>
-          <w:rFonts w:ascii="Times New Roman" w:hAnsi="Times New Roman" w:cs="Times New Roman"/>
-          <w:sz w:val="24"/>
-          <w:szCs w:val="24"/>
-        </w:rPr>
-      </w:pPr>
-      <w:r>
-        <w:rPr>
-          <w:rFonts w:ascii="Times New Roman" w:hAnsi="Times New Roman" w:cs="Times New Roman"/>
-          <w:sz w:val="24"/>
-          <w:szCs w:val="24"/>
-        </w:rPr>
-        <w:t>Dialogs</w:t>
-      </w:r>
-    </w:p>
-    <w:p>
-      <w:pPr>
-        <w:pStyle w:val="ListParagraph"/>
-        <w:numPr>
-          <w:ilvl w:val="3"/>
-          <w:numId w:val="1"/>
-        </w:numPr>
-        <w:spacing w:line="276" w:lineRule="auto"/>
-        <w:rPr>
-          <w:rFonts w:ascii="Times New Roman" w:hAnsi="Times New Roman" w:cs="Times New Roman"/>
-          <w:sz w:val="24"/>
-          <w:szCs w:val="24"/>
-        </w:rPr>
-      </w:pPr>
-      <w:r>
-        <w:rPr>
-          <w:rFonts w:ascii="Times New Roman" w:hAnsi="Times New Roman" w:cs="Times New Roman"/>
-          <w:sz w:val="24"/>
-          <w:szCs w:val="24"/>
-        </w:rPr>
-        <w:t>Time C</w:t>
-      </w:r>
-      <w:r>
-        <w:rPr>
-          <w:rFonts w:ascii="Times New Roman" w:hAnsi="Times New Roman" w:cs="Times New Roman"/>
-          <w:sz w:val="24"/>
-          <w:szCs w:val="24"/>
-        </w:rPr>
-        <w:t>onstraint</w:t>
-      </w:r>
-    </w:p>
-    <w:p>
-      <w:pPr>
-        <w:pStyle w:val="ListParagraph"/>
-        <w:numPr>
-          <w:ilvl w:val="3"/>
-          <w:numId w:val="1"/>
-        </w:numPr>
-        <w:spacing w:line="276" w:lineRule="auto"/>
-        <w:rPr>
-          <w:rFonts w:ascii="Times New Roman" w:hAnsi="Times New Roman" w:cs="Times New Roman"/>
-          <w:sz w:val="24"/>
-          <w:szCs w:val="24"/>
-        </w:rPr>
-      </w:pPr>
-      <w:r>
-        <w:rPr>
-          <w:rFonts w:ascii="Times New Roman" w:hAnsi="Times New Roman" w:cs="Times New Roman"/>
-          <w:sz w:val="24"/>
-          <w:szCs w:val="24"/>
-        </w:rPr>
-        <w:t>Total Enrollment File</w:t>
-      </w:r>
-    </w:p>
-    <w:p>
-      <w:pPr>
-        <w:pStyle w:val="ListParagraph"/>
-        <w:spacing w:line="276" w:lineRule="auto"/>
-        <w:ind w:left="3240"/>
-        <w:rPr>
-          <w:rFonts w:ascii="Times New Roman" w:hAnsi="Times New Roman" w:cs="Times New Roman"/>
-          <w:sz w:val="24"/>
-          <w:szCs w:val="24"/>
-        </w:rPr>
-      </w:pPr>
-    </w:p>
-    <w:p>
-      <w:pPr>
-        <w:pStyle w:val="ListParagraph"/>
-        <w:numPr>
-          <w:ilvl w:val="0"/>
-          <w:numId w:val="1"/>
-        </w:numPr>
-        <w:spacing w:line="276" w:lineRule="auto"/>
-        <w:rPr>
-          <w:rFonts w:ascii="Times New Roman" w:hAnsi="Times New Roman" w:cs="Times New Roman"/>
-          <w:sz w:val="24"/>
-          <w:szCs w:val="24"/>
-        </w:rPr>
-      </w:pPr>
-      <w:r>
-        <w:rPr>
-          <w:rFonts w:ascii="Times New Roman" w:hAnsi="Times New Roman" w:cs="Times New Roman"/>
-          <w:sz w:val="24"/>
-          <w:szCs w:val="24"/>
-        </w:rPr>
-        <w:t>Scott Smoke</w:t>
-      </w:r>
-    </w:p>
-    <w:p>
-      <w:pPr>
-        <w:pStyle w:val="ListParagraph"/>
-        <w:numPr>
-          <w:ilvl w:val="1"/>
-          <w:numId w:val="1"/>
-        </w:numPr>
-        <w:spacing w:line="276" w:lineRule="auto"/>
-        <w:rPr>
-          <w:rFonts w:ascii="Times New Roman" w:hAnsi="Times New Roman" w:cs="Times New Roman"/>
-          <w:sz w:val="24"/>
-          <w:szCs w:val="24"/>
-        </w:rPr>
-      </w:pPr>
-      <w:r>
-        <w:rPr>
-          <w:rFonts w:ascii="Times New Roman" w:hAnsi="Times New Roman" w:cs="Times New Roman"/>
-          <w:sz w:val="24"/>
-          <w:szCs w:val="24"/>
-        </w:rPr>
-        <w:t>Schedule</w:t>
-      </w:r>
-    </w:p>
-    <w:p>
-      <w:pPr>
-        <w:pStyle w:val="ListParagraph"/>
-        <w:numPr>
-          <w:ilvl w:val="1"/>
-          <w:numId w:val="1"/>
-        </w:numPr>
-        <w:spacing w:line="276" w:lineRule="auto"/>
-        <w:rPr>
-          <w:rFonts w:ascii="Times New Roman" w:hAnsi="Times New Roman" w:cs="Times New Roman"/>
-          <w:sz w:val="24"/>
-          <w:szCs w:val="24"/>
-        </w:rPr>
-      </w:pPr>
-      <w:r>
-        <w:rPr>
-          <w:rFonts w:ascii="Times New Roman" w:hAnsi="Times New Roman" w:cs="Times New Roman"/>
-          <w:sz w:val="24"/>
-          <w:szCs w:val="24"/>
-        </w:rPr>
-        <w:t>Reschedule</w:t>
-      </w:r>
-    </w:p>
-    <w:p>
-      <w:pPr>
-        <w:pStyle w:val="ListParagraph"/>
-        <w:numPr>
-          <w:ilvl w:val="1"/>
-          <w:numId w:val="1"/>
-        </w:numPr>
-        <w:spacing w:line="276" w:lineRule="auto"/>
-        <w:rPr>
-          <w:rFonts w:ascii="Times New Roman" w:hAnsi="Times New Roman" w:cs="Times New Roman"/>
-          <w:sz w:val="24"/>
-          <w:szCs w:val="24"/>
-        </w:rPr>
-      </w:pPr>
-      <w:r>
-        <w:rPr>
-          <w:rFonts w:ascii="Times New Roman" w:hAnsi="Times New Roman" w:cs="Times New Roman"/>
-          <w:sz w:val="24"/>
-          <w:szCs w:val="24"/>
-        </w:rPr>
-        <w:t>Save as</w:t>
-      </w:r>
-    </w:p>
-    <w:p>
-      <w:pPr>
-        <w:pStyle w:val="ListParagraph"/>
-        <w:numPr>
-          <w:ilvl w:val="2"/>
-          <w:numId w:val="1"/>
-        </w:numPr>
-        <w:spacing w:line="276" w:lineRule="auto"/>
-        <w:rPr>
-          <w:rFonts w:ascii="Times New Roman" w:hAnsi="Times New Roman" w:cs="Times New Roman"/>
-          <w:sz w:val="24"/>
-          <w:szCs w:val="24"/>
-        </w:rPr>
-      </w:pPr>
-      <w:r>
-        <w:rPr>
-          <w:rFonts w:ascii="Times New Roman" w:hAnsi="Times New Roman" w:cs="Times New Roman"/>
-          <w:sz w:val="24"/>
-          <w:szCs w:val="24"/>
-        </w:rPr>
-        <w:t>text</w:t>
-      </w:r>
-    </w:p>
-    <w:p>
-      <w:pPr>
-        <w:pStyle w:val="ListParagraph"/>
-        <w:numPr>
-          <w:ilvl w:val="2"/>
-          <w:numId w:val="1"/>
-        </w:numPr>
-        <w:spacing w:line="276" w:lineRule="auto"/>
-        <w:rPr>
-          <w:rFonts w:ascii="Times New Roman" w:hAnsi="Times New Roman" w:cs="Times New Roman"/>
-          <w:sz w:val="24"/>
-          <w:szCs w:val="24"/>
-        </w:rPr>
-      </w:pPr>
-      <w:r>
-        <w:rPr>
-          <w:rFonts w:ascii="Times New Roman" w:hAnsi="Times New Roman" w:cs="Times New Roman"/>
-          <w:sz w:val="24"/>
-          <w:szCs w:val="24"/>
-        </w:rPr>
-        <w:t>Pdf</w:t>
-      </w:r>
-    </w:p>
-    <w:p>
-      <w:pPr>
-        <w:pStyle w:val="ListParagraph"/>
-        <w:numPr>
-          <w:ilvl w:val="2"/>
-          <w:numId w:val="1"/>
-        </w:numPr>
-        <w:spacing w:line="276" w:lineRule="auto"/>
-        <w:rPr>
-          <w:rFonts w:ascii="Times New Roman" w:hAnsi="Times New Roman" w:cs="Times New Roman"/>
-          <w:sz w:val="24"/>
-          <w:szCs w:val="24"/>
-        </w:rPr>
-      </w:pPr>
-      <w:r>
-        <w:rPr>
-          <w:rFonts w:ascii="Times New Roman" w:hAnsi="Times New Roman" w:cs="Times New Roman"/>
-          <w:sz w:val="24"/>
-          <w:szCs w:val="24"/>
-        </w:rPr>
-        <w:t>Csv</w:t>
-      </w:r>
-    </w:p>
-    <w:p>
-      <w:pPr>
-        <w:pStyle w:val="ListParagraph"/>
-        <w:spacing w:line="276" w:lineRule="auto"/>
-        <w:ind w:left="2520"/>
-        <w:rPr>
-          <w:rFonts w:ascii="Times New Roman" w:hAnsi="Times New Roman" w:cs="Times New Roman"/>
-          <w:sz w:val="24"/>
-          <w:szCs w:val="24"/>
-        </w:rPr>
-      </w:pPr>
-    </w:p>
-    <w:p>
-      <w:pPr>
-        <w:pStyle w:val="ListParagraph"/>
-        <w:numPr>
-          <w:ilvl w:val="0"/>
-          <w:numId w:val="1"/>
-        </w:numPr>
-        <w:spacing w:line="276" w:lineRule="auto"/>
-        <w:rPr>
-          <w:rFonts w:ascii="Times New Roman" w:hAnsi="Times New Roman" w:cs="Times New Roman"/>
-          <w:sz w:val="24"/>
-          <w:szCs w:val="24"/>
-        </w:rPr>
-      </w:pPr>
-      <w:r>
-        <w:rPr>
-          <w:rFonts w:ascii="Times New Roman" w:hAnsi="Times New Roman" w:cs="Times New Roman"/>
-          <w:sz w:val="24"/>
-          <w:szCs w:val="24"/>
-        </w:rPr>
-        <w:t>Secretary – Jeffrey Allen</w:t>
-      </w:r>
-    </w:p>
-    <w:p>
-      <w:pPr>
-        <w:pStyle w:val="ListParagraph"/>
-        <w:numPr>
-          <w:ilvl w:val="1"/>
-          <w:numId w:val="1"/>
-        </w:numPr>
-        <w:spacing w:line="276" w:lineRule="auto"/>
-        <w:rPr>
-          <w:rFonts w:ascii="Times New Roman" w:hAnsi="Times New Roman" w:cs="Times New Roman"/>
-          <w:sz w:val="24"/>
-          <w:szCs w:val="24"/>
-        </w:rPr>
-      </w:pPr>
-      <w:r>
-        <w:rPr>
-          <w:rFonts w:ascii="Times New Roman" w:hAnsi="Times New Roman" w:cs="Times New Roman"/>
-          <w:sz w:val="24"/>
-          <w:szCs w:val="24"/>
-        </w:rPr>
-        <w:t>Prepare all required documentation</w:t>
-      </w:r>
-      <w:r>
-        <w:rPr>
-          <w:rFonts w:ascii="Times New Roman" w:hAnsi="Times New Roman" w:cs="Times New Roman"/>
-          <w:sz w:val="24"/>
-          <w:szCs w:val="24"/>
-        </w:rPr>
-        <w:t xml:space="preserve"> </w:t>
-      </w:r>
-      <w:r>
-        <w:rPr>
-          <w:rFonts w:ascii="Times New Roman" w:hAnsi="Times New Roman" w:cs="Times New Roman"/>
-          <w:sz w:val="24"/>
-          <w:szCs w:val="24"/>
-        </w:rPr>
-        <w:t xml:space="preserve">in </w:t>
-      </w:r>
-      <w:r>
-        <w:rPr>
-          <w:rFonts w:ascii="Times New Roman" w:hAnsi="Times New Roman" w:cs="Times New Roman"/>
-          <w:sz w:val="24"/>
-          <w:szCs w:val="24"/>
-        </w:rPr>
-        <w:t xml:space="preserve">a </w:t>
-      </w:r>
-      <w:r>
-        <w:rPr>
-          <w:rFonts w:ascii="Times New Roman" w:hAnsi="Times New Roman" w:cs="Times New Roman"/>
-          <w:sz w:val="24"/>
-          <w:szCs w:val="24"/>
-        </w:rPr>
-        <w:t xml:space="preserve">professional manner and upload to </w:t>
-      </w:r>
-      <w:proofErr w:type="spellStart"/>
-      <w:r>
-        <w:rPr>
-          <w:rFonts w:ascii="Times New Roman" w:hAnsi="Times New Roman" w:cs="Times New Roman"/>
-          <w:sz w:val="24"/>
-          <w:szCs w:val="24"/>
-        </w:rPr>
-        <w:t>Github</w:t>
-      </w:r>
-      <w:proofErr w:type="spellEnd"/>
-    </w:p>
-    <w:p>
-      <w:pPr>
-        <w:pStyle w:val="ListParagraph"/>
-        <w:numPr>
-          <w:ilvl w:val="1"/>
-          <w:numId w:val="1"/>
-        </w:numPr>
-        <w:spacing w:line="276" w:lineRule="auto"/>
-        <w:rPr>
-          <w:rFonts w:ascii="Times New Roman" w:hAnsi="Times New Roman" w:cs="Times New Roman"/>
-          <w:sz w:val="24"/>
-          <w:szCs w:val="24"/>
-        </w:rPr>
-      </w:pPr>
-      <w:r>
-        <w:rPr>
-          <w:rFonts w:ascii="Times New Roman" w:hAnsi="Times New Roman" w:cs="Times New Roman"/>
-          <w:sz w:val="24"/>
-          <w:szCs w:val="24"/>
-        </w:rPr>
-        <w:t>Develop algorithm that orders class times in Total Enrollments File by total enrollments in descending order</w:t>
-      </w:r>
-    </w:p>
-    <w:p>
-      <w:pPr>
-        <w:pStyle w:val="ListParagraph"/>
-        <w:numPr>
-          <w:ilvl w:val="1"/>
-          <w:numId w:val="1"/>
-        </w:numPr>
-        <w:spacing w:line="276" w:lineRule="auto"/>
-        <w:rPr>
-          <w:rFonts w:ascii="Times New Roman" w:hAnsi="Times New Roman" w:cs="Times New Roman"/>
-          <w:sz w:val="24"/>
-          <w:szCs w:val="24"/>
-        </w:rPr>
-      </w:pPr>
-      <w:r>
-        <w:rPr>
-          <w:rFonts w:ascii="Times New Roman" w:hAnsi="Times New Roman" w:cs="Times New Roman"/>
-          <w:sz w:val="24"/>
-          <w:szCs w:val="24"/>
-        </w:rPr>
-        <w:t>Start user manual</w:t>
-      </w:r>
-    </w:p>
-    <w:p>
-      <w:pPr>
-        <w:pStyle w:val="ListParagraph"/>
-        <w:numPr>
-          <w:ilvl w:val="2"/>
-          <w:numId w:val="1"/>
-        </w:numPr>
-        <w:spacing w:line="276" w:lineRule="auto"/>
-        <w:rPr>
-          <w:rFonts w:ascii="Times New Roman" w:hAnsi="Times New Roman" w:cs="Times New Roman"/>
-          <w:sz w:val="24"/>
-          <w:szCs w:val="24"/>
-        </w:rPr>
-      </w:pPr>
     </w:p>
     <w:sectPr>
       <w:pgSz w:w="12240" w:h="15840"/>

</xml_diff>